<commit_message>
Fix prefabs, animations and more
Create swordman basic character.
3 basic characters done.
Fix animations attack and death.
Unit is destroyed only after death animation is finish playing.
Arrow start position is fixed.
</commit_message>
<xml_diff>
--- a/דוחות/ועדת אתיקה/טופס-הגשת-בקשה-לועדת-האתיקה-התאמה לפרויקטים מדמח-לפרסום.docx
+++ b/דוחות/ועדת אתיקה/טופס-הגשת-בקשה-לועדת-האתיקה-התאמה לפרויקטים מדמח-לפרסום.docx
@@ -699,7 +699,7 @@
                   <w:rStyle w:val="Hyperlink"/>
                   <w:rFonts w:ascii="Arial" w:hAnsi="Arial" w:cs="Arial"/>
                 </w:rPr>
-                <w:t>escig15@gmail.com</w:t>
+                <w:t>efeig15@gmail.com</w:t>
               </w:r>
             </w:hyperlink>
           </w:p>
@@ -5822,7 +5822,28 @@
           <w:highlight w:val="yellow"/>
           <w:rtl/>
         </w:rPr>
-        <w:t>___________</w:t>
+        <w:t>_</w:t>
+      </w:r>
+      <w:r>
+        <w:rPr>
+          <w:rFonts w:ascii="Arial" w:hAnsi="Arial" w:cs="Arial" w:hint="cs"/>
+          <w:sz w:val="24"/>
+          <w:szCs w:val="24"/>
+          <w:highlight w:val="yellow"/>
+          <w:u w:val="single"/>
+          <w:rtl/>
+        </w:rPr>
+        <w:t>אלישר פייג</w:t>
+      </w:r>
+      <w:r>
+        <w:rPr>
+          <w:rFonts w:ascii="Arial" w:hAnsi="Arial" w:cs="Arial"/>
+          <w:sz w:val="24"/>
+          <w:szCs w:val="24"/>
+          <w:highlight w:val="yellow"/>
+          <w:rtl/>
+        </w:rPr>
+        <w:t>__</w:t>
       </w:r>
       <w:r>
         <w:rPr>
@@ -5841,7 +5862,28 @@
           <w:highlight w:val="yellow"/>
           <w:rtl/>
         </w:rPr>
-        <w:t>___________</w:t>
+        <w:t>_</w:t>
+      </w:r>
+      <w:r>
+        <w:rPr>
+          <w:rFonts w:ascii="Arial" w:hAnsi="Arial" w:cs="Arial" w:hint="cs"/>
+          <w:sz w:val="24"/>
+          <w:szCs w:val="24"/>
+          <w:highlight w:val="yellow"/>
+          <w:u w:val="single"/>
+          <w:rtl/>
+        </w:rPr>
+        <w:t>058-7272372</w:t>
+      </w:r>
+      <w:r>
+        <w:rPr>
+          <w:rFonts w:ascii="Arial" w:hAnsi="Arial" w:cs="Arial"/>
+          <w:sz w:val="24"/>
+          <w:szCs w:val="24"/>
+          <w:highlight w:val="yellow"/>
+          <w:rtl/>
+        </w:rPr>
+        <w:t>_</w:t>
       </w:r>
     </w:p>
     <w:p>

</xml_diff>

<commit_message>
Revert "Merge branch 'main' into Network-Implemntation"
This reverts commit 4e3cea9129a1122a15ff0010e2ccf7fb4288d24a, reversing
changes made to 903b1099f6a2acad6c28df184704b106d355f78b.
</commit_message>
<xml_diff>
--- a/דוחות/ועדת אתיקה/טופס-הגשת-בקשה-לועדת-האתיקה-התאמה לפרויקטים מדמח-לפרסום.docx
+++ b/דוחות/ועדת אתיקה/טופס-הגשת-בקשה-לועדת-האתיקה-התאמה לפרויקטים מדמח-לפרסום.docx
@@ -699,7 +699,7 @@
                   <w:rStyle w:val="Hyperlink"/>
                   <w:rFonts w:ascii="Arial" w:hAnsi="Arial" w:cs="Arial"/>
                 </w:rPr>
-                <w:t>efeig15@gmail.com</w:t>
+                <w:t>escig15@gmail.com</w:t>
               </w:r>
             </w:hyperlink>
           </w:p>
@@ -5822,68 +5822,26 @@
           <w:highlight w:val="yellow"/>
           <w:rtl/>
         </w:rPr>
-        <w:t>_</w:t>
-      </w:r>
-      <w:r>
-        <w:rPr>
-          <w:rFonts w:ascii="Arial" w:hAnsi="Arial" w:cs="Arial" w:hint="cs"/>
+        <w:t>___________</w:t>
+      </w:r>
+      <w:r>
+        <w:rPr>
+          <w:rFonts w:ascii="Arial" w:hAnsi="Arial" w:cs="Arial"/>
+          <w:sz w:val="24"/>
+          <w:szCs w:val="24"/>
+          <w:rtl/>
+        </w:rPr>
+        <w:t>בטלפון</w:t>
+      </w:r>
+      <w:r>
+        <w:rPr>
+          <w:rFonts w:ascii="Arial" w:hAnsi="Arial" w:cs="Arial"/>
           <w:sz w:val="24"/>
           <w:szCs w:val="24"/>
           <w:highlight w:val="yellow"/>
-          <w:u w:val="single"/>
-          <w:rtl/>
-        </w:rPr>
-        <w:t>אלישר פייג</w:t>
-      </w:r>
-      <w:r>
-        <w:rPr>
-          <w:rFonts w:ascii="Arial" w:hAnsi="Arial" w:cs="Arial"/>
-          <w:sz w:val="24"/>
-          <w:szCs w:val="24"/>
-          <w:highlight w:val="yellow"/>
-          <w:rtl/>
-        </w:rPr>
-        <w:t>__</w:t>
-      </w:r>
-      <w:r>
-        <w:rPr>
-          <w:rFonts w:ascii="Arial" w:hAnsi="Arial" w:cs="Arial"/>
-          <w:sz w:val="24"/>
-          <w:szCs w:val="24"/>
-          <w:rtl/>
-        </w:rPr>
-        <w:t>בטלפון</w:t>
-      </w:r>
-      <w:r>
-        <w:rPr>
-          <w:rFonts w:ascii="Arial" w:hAnsi="Arial" w:cs="Arial"/>
-          <w:sz w:val="24"/>
-          <w:szCs w:val="24"/>
-          <w:highlight w:val="yellow"/>
-          <w:rtl/>
-        </w:rPr>
-        <w:t>_</w:t>
-      </w:r>
-      <w:r>
-        <w:rPr>
-          <w:rFonts w:ascii="Arial" w:hAnsi="Arial" w:cs="Arial" w:hint="cs"/>
-          <w:sz w:val="24"/>
-          <w:szCs w:val="24"/>
-          <w:highlight w:val="yellow"/>
-          <w:u w:val="single"/>
-          <w:rtl/>
-        </w:rPr>
-        <w:t>058-7272372</w:t>
-      </w:r>
-      <w:r>
-        <w:rPr>
-          <w:rFonts w:ascii="Arial" w:hAnsi="Arial" w:cs="Arial"/>
-          <w:sz w:val="24"/>
-          <w:szCs w:val="24"/>
-          <w:highlight w:val="yellow"/>
-          <w:rtl/>
-        </w:rPr>
-        <w:t>_</w:t>
+          <w:rtl/>
+        </w:rPr>
+        <w:t>___________</w:t>
       </w:r>
     </w:p>
     <w:p>

</xml_diff>